<commit_message>
Se creo el diseño e implementación de las pruebas de la clase Edge
</commit_message>
<xml_diff>
--- a/docs/Diseño de pruebas.docx
+++ b/docs/Diseño de pruebas.docx
@@ -13379,11 +13379,16 @@
     </w:p>
     <w:p>
       <w:pPr>
+        <w:ind w:right="-1085"/>
+        <w:jc w:val="both"/>
+      </w:pPr>
+    </w:p>
+    <w:p>
+      <w:pPr>
         <w:ind w:left="1416" w:firstLine="708"/>
         <w:rPr>
           <w:sz w:val="48"/>
           <w:szCs w:val="48"/>
-          <w:u w:val="single"/>
         </w:rPr>
       </w:pPr>
       <w:r>
@@ -13399,9 +13404,412 @@
           <w:sz w:val="48"/>
           <w:szCs w:val="48"/>
         </w:rPr>
-        <w:t>Edges</w:t>
+        <w:t>Edge</w:t>
       </w:r>
       <w:proofErr w:type="spellEnd"/>
+    </w:p>
+    <w:p>
+      <w:pPr>
+        <w:ind w:left="1416" w:firstLine="708"/>
+        <w:rPr>
+          <w:sz w:val="48"/>
+          <w:szCs w:val="48"/>
+        </w:rPr>
+      </w:pPr>
+    </w:p>
+    <w:tbl>
+      <w:tblPr>
+        <w:tblStyle w:val="Tablaconcuadrcula"/>
+        <w:tblW w:w="0" w:type="auto"/>
+        <w:tblInd w:w="-431" w:type="dxa"/>
+        <w:tblLook w:val="04A0" w:firstRow="1" w:lastRow="0" w:firstColumn="1" w:lastColumn="0" w:noHBand="0" w:noVBand="1"/>
+      </w:tblPr>
+      <w:tblGrid>
+        <w:gridCol w:w="2757"/>
+        <w:gridCol w:w="2351"/>
+        <w:gridCol w:w="4151"/>
+      </w:tblGrid>
+      <w:tr>
+        <w:tc>
+          <w:tcPr>
+            <w:tcW w:w="2846" w:type="dxa"/>
+          </w:tcPr>
+          <w:p>
+            <w:pPr>
+              <w:tabs>
+                <w:tab w:val="left" w:pos="8789"/>
+              </w:tabs>
+              <w:rPr>
+                <w:sz w:val="32"/>
+              </w:rPr>
+            </w:pPr>
+            <w:r>
+              <w:rPr>
+                <w:sz w:val="32"/>
+              </w:rPr>
+              <w:t xml:space="preserve">Nombre </w:t>
+            </w:r>
+          </w:p>
+        </w:tc>
+        <w:tc>
+          <w:tcPr>
+            <w:tcW w:w="2613" w:type="dxa"/>
+          </w:tcPr>
+          <w:p>
+            <w:pPr>
+              <w:tabs>
+                <w:tab w:val="left" w:pos="8789"/>
+              </w:tabs>
+              <w:rPr>
+                <w:sz w:val="32"/>
+              </w:rPr>
+            </w:pPr>
+            <w:r>
+              <w:rPr>
+                <w:sz w:val="32"/>
+              </w:rPr>
+              <w:t>Clase</w:t>
+            </w:r>
+          </w:p>
+        </w:tc>
+        <w:tc>
+          <w:tcPr>
+            <w:tcW w:w="4634" w:type="dxa"/>
+          </w:tcPr>
+          <w:p>
+            <w:pPr>
+              <w:tabs>
+                <w:tab w:val="left" w:pos="8789"/>
+              </w:tabs>
+              <w:rPr>
+                <w:sz w:val="32"/>
+              </w:rPr>
+            </w:pPr>
+            <w:r>
+              <w:rPr>
+                <w:sz w:val="32"/>
+              </w:rPr>
+              <w:t>Escenario</w:t>
+            </w:r>
+          </w:p>
+        </w:tc>
+      </w:tr>
+      <w:tr>
+        <w:trPr>
+          <w:trHeight w:val="1566"/>
+        </w:trPr>
+        <w:tc>
+          <w:tcPr>
+            <w:tcW w:w="2846" w:type="dxa"/>
+          </w:tcPr>
+          <w:p>
+            <w:pPr>
+              <w:tabs>
+                <w:tab w:val="left" w:pos="8789"/>
+              </w:tabs>
+              <w:rPr>
+                <w:sz w:val="32"/>
+              </w:rPr>
+            </w:pPr>
+            <w:r>
+              <w:rPr>
+                <w:sz w:val="32"/>
+              </w:rPr>
+              <w:t>setupEscenary1</w:t>
+            </w:r>
+          </w:p>
+        </w:tc>
+        <w:tc>
+          <w:tcPr>
+            <w:tcW w:w="2613" w:type="dxa"/>
+          </w:tcPr>
+          <w:p>
+            <w:pPr>
+              <w:tabs>
+                <w:tab w:val="left" w:pos="8789"/>
+              </w:tabs>
+              <w:rPr>
+                <w:sz w:val="32"/>
+              </w:rPr>
+            </w:pPr>
+            <w:proofErr w:type="spellStart"/>
+            <w:r>
+              <w:rPr>
+                <w:sz w:val="32"/>
+              </w:rPr>
+              <w:t>Edge</w:t>
+            </w:r>
+            <w:proofErr w:type="spellEnd"/>
+            <m:oMath>
+              <m:r>
+                <m:rPr>
+                  <m:sty m:val="p"/>
+                </m:rPr>
+                <w:rPr>
+                  <w:rFonts w:ascii="Cambria Math" w:hAnsi="Cambria Math"/>
+                  <w:sz w:val="32"/>
+                </w:rPr>
+                <w:br/>
+              </m:r>
+            </m:oMath>
+          </w:p>
+        </w:tc>
+        <w:tc>
+          <w:tcPr>
+            <w:tcW w:w="4634" w:type="dxa"/>
+          </w:tcPr>
+          <w:p>
+            <w:proofErr w:type="spellStart"/>
+            <w:r>
+              <w:t>From</w:t>
+            </w:r>
+            <w:proofErr w:type="spellEnd"/>
+            <w:r>
+              <w:t xml:space="preserve"> </w:t>
+            </w:r>
+            <w:r>
+              <w:t>= p1</w:t>
+            </w:r>
+          </w:p>
+          <w:p>
+            <w:proofErr w:type="spellStart"/>
+            <w:r>
+              <w:t>Destination</w:t>
+            </w:r>
+            <w:proofErr w:type="spellEnd"/>
+            <w:r>
+              <w:t xml:space="preserve"> =</w:t>
+            </w:r>
+            <w:r>
+              <w:t xml:space="preserve"> </w:t>
+            </w:r>
+            <w:r>
+              <w:t>p2</w:t>
+            </w:r>
+          </w:p>
+          <w:p>
+            <w:proofErr w:type="spellStart"/>
+            <w:r>
+              <w:t>Cost</w:t>
+            </w:r>
+            <w:proofErr w:type="spellEnd"/>
+            <w:r>
+              <w:t xml:space="preserve"> = 1.0</w:t>
+            </w:r>
+          </w:p>
+          <w:p>
+            <w:proofErr w:type="spellStart"/>
+            <w:r>
+              <w:t>Direct</w:t>
+            </w:r>
+            <w:proofErr w:type="spellEnd"/>
+            <w:r>
+              <w:t xml:space="preserve"> = false</w:t>
+            </w:r>
+          </w:p>
+          <w:p>
+            <w:pPr>
+              <w:tabs>
+                <w:tab w:val="left" w:pos="8789"/>
+              </w:tabs>
+              <w:rPr>
+                <w:sz w:val="32"/>
+              </w:rPr>
+            </w:pPr>
+            <w:proofErr w:type="spellStart"/>
+            <w:r>
+              <w:t>Value</w:t>
+            </w:r>
+            <w:proofErr w:type="spellEnd"/>
+            <w:r>
+              <w:t xml:space="preserve"> = 1.0</w:t>
+            </w:r>
+          </w:p>
+        </w:tc>
+      </w:tr>
+      <w:tr>
+        <w:trPr>
+          <w:trHeight w:val="1566"/>
+        </w:trPr>
+        <w:tc>
+          <w:tcPr>
+            <w:tcW w:w="2846" w:type="dxa"/>
+          </w:tcPr>
+          <w:p>
+            <w:pPr>
+              <w:tabs>
+                <w:tab w:val="left" w:pos="8789"/>
+              </w:tabs>
+              <w:rPr>
+                <w:sz w:val="32"/>
+              </w:rPr>
+            </w:pPr>
+            <w:r>
+              <w:rPr>
+                <w:sz w:val="32"/>
+              </w:rPr>
+              <w:t>setupEscenary2</w:t>
+            </w:r>
+          </w:p>
+        </w:tc>
+        <w:tc>
+          <w:tcPr>
+            <w:tcW w:w="2613" w:type="dxa"/>
+          </w:tcPr>
+          <w:p>
+            <w:pPr>
+              <w:tabs>
+                <w:tab w:val="left" w:pos="8789"/>
+              </w:tabs>
+              <w:rPr>
+                <w:sz w:val="32"/>
+              </w:rPr>
+            </w:pPr>
+            <w:proofErr w:type="spellStart"/>
+            <w:r>
+              <w:rPr>
+                <w:sz w:val="32"/>
+              </w:rPr>
+              <w:t>Edge</w:t>
+            </w:r>
+            <w:proofErr w:type="spellEnd"/>
+          </w:p>
+        </w:tc>
+        <w:tc>
+          <w:tcPr>
+            <w:tcW w:w="4634" w:type="dxa"/>
+          </w:tcPr>
+          <w:p>
+            <w:proofErr w:type="spellStart"/>
+            <w:r>
+              <w:t>From</w:t>
+            </w:r>
+            <w:proofErr w:type="spellEnd"/>
+            <w:r>
+              <w:t xml:space="preserve"> </w:t>
+            </w:r>
+            <w:r>
+              <w:t>= p4</w:t>
+            </w:r>
+          </w:p>
+          <w:p>
+            <w:proofErr w:type="spellStart"/>
+            <w:r>
+              <w:t>Destination</w:t>
+            </w:r>
+            <w:proofErr w:type="spellEnd"/>
+            <w:r>
+              <w:t xml:space="preserve"> </w:t>
+            </w:r>
+            <w:r>
+              <w:t>= p1</w:t>
+            </w:r>
+            <w:r>
+              <w:t>;</w:t>
+            </w:r>
+          </w:p>
+          <w:p>
+            <w:proofErr w:type="spellStart"/>
+            <w:r>
+              <w:t>Cost</w:t>
+            </w:r>
+            <w:proofErr w:type="spellEnd"/>
+            <w:r>
+              <w:t xml:space="preserve"> = </w:t>
+            </w:r>
+            <w:r>
+              <w:t>4</w:t>
+            </w:r>
+            <w:r>
+              <w:t>.0</w:t>
+            </w:r>
+          </w:p>
+          <w:p>
+            <w:pPr>
+              <w:rPr>
+                <w:u w:val="single"/>
+              </w:rPr>
+            </w:pPr>
+            <w:proofErr w:type="spellStart"/>
+            <w:r>
+              <w:t>Direct</w:t>
+            </w:r>
+            <w:proofErr w:type="spellEnd"/>
+            <w:r>
+              <w:t xml:space="preserve"> = </w:t>
+            </w:r>
+            <w:r>
+              <w:t>true</w:t>
+            </w:r>
+          </w:p>
+          <w:p>
+            <w:proofErr w:type="spellStart"/>
+            <w:r>
+              <w:t>Value</w:t>
+            </w:r>
+            <w:proofErr w:type="spellEnd"/>
+            <w:r>
+              <w:t xml:space="preserve"> = </w:t>
+            </w:r>
+            <w:r>
+              <w:t>4</w:t>
+            </w:r>
+            <w:r>
+              <w:t>.0</w:t>
+            </w:r>
+          </w:p>
+        </w:tc>
+      </w:tr>
+    </w:tbl>
+    <w:p>
+      <w:pPr>
+        <w:ind w:left="1416" w:firstLine="708"/>
+        <w:rPr>
+          <w:sz w:val="48"/>
+          <w:szCs w:val="48"/>
+          <w:u w:val="single"/>
+        </w:rPr>
+      </w:pPr>
+    </w:p>
+    <w:p>
+      <w:pPr>
+        <w:ind w:left="1416" w:firstLine="708"/>
+        <w:rPr>
+          <w:sz w:val="48"/>
+          <w:szCs w:val="48"/>
+          <w:u w:val="single"/>
+        </w:rPr>
+      </w:pPr>
+    </w:p>
+    <w:p>
+      <w:pPr>
+        <w:ind w:left="1416" w:firstLine="708"/>
+        <w:rPr>
+          <w:sz w:val="48"/>
+          <w:szCs w:val="48"/>
+          <w:u w:val="single"/>
+        </w:rPr>
+      </w:pPr>
+    </w:p>
+    <w:p>
+      <w:pPr>
+        <w:ind w:left="1416" w:firstLine="708"/>
+        <w:rPr>
+          <w:sz w:val="48"/>
+          <w:szCs w:val="48"/>
+          <w:u w:val="single"/>
+        </w:rPr>
+      </w:pPr>
+    </w:p>
+    <w:p>
+      <w:pPr>
+        <w:ind w:left="1416" w:firstLine="708"/>
+        <w:rPr>
+          <w:sz w:val="48"/>
+          <w:szCs w:val="48"/>
+          <w:u w:val="single"/>
+        </w:rPr>
+      </w:pPr>
     </w:p>
     <w:tbl>
       <w:tblPr>
@@ -13438,7 +13846,13 @@
             </w:r>
             <w:proofErr w:type="spellEnd"/>
             <w:r>
-              <w:t xml:space="preserve"> verificar que devuelve correctamente la ciudad de destino.</w:t>
+              <w:t xml:space="preserve"> verificar que devuelve correctamente la ciudad de </w:t>
+            </w:r>
+            <w:r>
+              <w:t>origen</w:t>
+            </w:r>
+            <w:r>
+              <w:t>.</w:t>
             </w:r>
           </w:p>
         </w:tc>
@@ -13509,7 +13923,7 @@
           <w:p>
             <w:proofErr w:type="spellStart"/>
             <w:r>
-              <w:t>Edges</w:t>
+              <w:t>Edge</w:t>
             </w:r>
             <w:proofErr w:type="spellEnd"/>
           </w:p>
@@ -13532,7 +13946,7 @@
           </w:tcPr>
           <w:p>
             <w:r>
-              <w:t>Se crea una arista con los siguientes valores.</w:t>
+              <w:t>setupEscenarty1</w:t>
             </w:r>
           </w:p>
         </w:tc>
@@ -13547,7 +13961,10 @@
             </w:r>
             <w:proofErr w:type="spellEnd"/>
             <w:r>
-              <w:t xml:space="preserve"> = p1;</w:t>
+              <w:t xml:space="preserve"> </w:t>
+            </w:r>
+            <w:r>
+              <w:t>= p1</w:t>
             </w:r>
           </w:p>
           <w:p>
@@ -13557,7 +13974,13 @@
             </w:r>
             <w:proofErr w:type="spellEnd"/>
             <w:r>
-              <w:t xml:space="preserve"> p2;</w:t>
+              <w:t xml:space="preserve"> =</w:t>
+            </w:r>
+            <w:r>
+              <w:t xml:space="preserve"> </w:t>
+            </w:r>
+            <w:r>
+              <w:t>p2</w:t>
             </w:r>
           </w:p>
           <w:p>
@@ -13596,13 +14019,12 @@
             <w:tcW w:w="3678" w:type="dxa"/>
           </w:tcPr>
           <w:p>
-            <w:pPr>
+            <w:r>
               <w:rPr>
                 <w:u w:val="single"/>
               </w:rPr>
-            </w:pPr>
-            <w:bookmarkStart w:id="0" w:name="_GoBack"/>
-            <w:bookmarkEnd w:id="0"/>
+              <w:t>Retorna correctamente el valor del vértice del origen.</w:t>
+            </w:r>
           </w:p>
         </w:tc>
       </w:tr>
@@ -13617,7 +14039,7 @@
           <w:p>
             <w:proofErr w:type="spellStart"/>
             <w:r>
-              <w:t>Edges</w:t>
+              <w:t>Edge</w:t>
             </w:r>
             <w:proofErr w:type="spellEnd"/>
           </w:p>
@@ -13640,7 +14062,7 @@
           </w:tcPr>
           <w:p>
             <w:r>
-              <w:t>Se crea una arista con los siguientes valores.</w:t>
+              <w:t>setupEscenary2</w:t>
             </w:r>
           </w:p>
         </w:tc>
@@ -13655,7 +14077,10 @@
             </w:r>
             <w:proofErr w:type="spellEnd"/>
             <w:r>
-              <w:t xml:space="preserve"> = p1;</w:t>
+              <w:t xml:space="preserve"> </w:t>
+            </w:r>
+            <w:r>
+              <w:t>= p4</w:t>
             </w:r>
           </w:p>
           <w:p>
@@ -13665,7 +14090,13 @@
             </w:r>
             <w:proofErr w:type="spellEnd"/>
             <w:r>
-              <w:t xml:space="preserve"> p2;</w:t>
+              <w:t xml:space="preserve"> </w:t>
+            </w:r>
+            <w:r>
+              <w:t>= p1</w:t>
+            </w:r>
+            <w:r>
+              <w:t>;</w:t>
             </w:r>
           </w:p>
           <w:p>
@@ -13675,6 +14106,244 @@
             </w:r>
             <w:proofErr w:type="spellEnd"/>
             <w:r>
+              <w:t xml:space="preserve"> = </w:t>
+            </w:r>
+            <w:r>
+              <w:t>4</w:t>
+            </w:r>
+            <w:r>
+              <w:t>.0</w:t>
+            </w:r>
+          </w:p>
+          <w:p>
+            <w:pPr>
+              <w:rPr>
+                <w:u w:val="single"/>
+              </w:rPr>
+            </w:pPr>
+            <w:proofErr w:type="spellStart"/>
+            <w:r>
+              <w:t>Direct</w:t>
+            </w:r>
+            <w:proofErr w:type="spellEnd"/>
+            <w:r>
+              <w:t xml:space="preserve"> = </w:t>
+            </w:r>
+            <w:r>
+              <w:t>true</w:t>
+            </w:r>
+          </w:p>
+          <w:p>
+            <w:proofErr w:type="spellStart"/>
+            <w:r>
+              <w:t>Value</w:t>
+            </w:r>
+            <w:proofErr w:type="spellEnd"/>
+            <w:r>
+              <w:t xml:space="preserve"> = </w:t>
+            </w:r>
+            <w:r>
+              <w:t>4</w:t>
+            </w:r>
+            <w:r>
+              <w:t>.0</w:t>
+            </w:r>
+          </w:p>
+        </w:tc>
+        <w:tc>
+          <w:tcPr>
+            <w:tcW w:w="3678" w:type="dxa"/>
+          </w:tcPr>
+          <w:p>
+            <w:r>
+              <w:rPr>
+                <w:u w:val="single"/>
+              </w:rPr>
+              <w:t>Retorna correctamente el valor del vértice del origen.</w:t>
+            </w:r>
+          </w:p>
+        </w:tc>
+      </w:tr>
+    </w:tbl>
+    <w:p>
+      <w:pPr>
+        <w:ind w:right="-1085"/>
+        <w:jc w:val="both"/>
+      </w:pPr>
+    </w:p>
+    <w:tbl>
+      <w:tblPr>
+        <w:tblStyle w:val="Tablaconcuadrcula"/>
+        <w:tblW w:w="11086" w:type="dxa"/>
+        <w:tblInd w:w="-1168" w:type="dxa"/>
+        <w:tblLook w:val="04A0" w:firstRow="1" w:lastRow="0" w:firstColumn="1" w:lastColumn="0" w:noHBand="0" w:noVBand="1"/>
+      </w:tblPr>
+      <w:tblGrid>
+        <w:gridCol w:w="1864"/>
+        <w:gridCol w:w="1750"/>
+        <w:gridCol w:w="1761"/>
+        <w:gridCol w:w="2033"/>
+        <w:gridCol w:w="3678"/>
+      </w:tblGrid>
+      <w:tr>
+        <w:tc>
+          <w:tcPr>
+            <w:tcW w:w="11086" w:type="dxa"/>
+            <w:gridSpan w:val="5"/>
+          </w:tcPr>
+          <w:p>
+            <w:pPr>
+              <w:rPr>
+                <w:u w:val="single"/>
+              </w:rPr>
+            </w:pPr>
+            <w:r>
+              <w:t xml:space="preserve">Objetivo: Verifica que el método </w:t>
+            </w:r>
+            <w:proofErr w:type="spellStart"/>
+            <w:r>
+              <w:t>getDestination</w:t>
+            </w:r>
+            <w:proofErr w:type="spellEnd"/>
+            <w:r>
+              <w:t xml:space="preserve"> verificar que devuelve correctamente la ciudad de destino.</w:t>
+            </w:r>
+          </w:p>
+        </w:tc>
+      </w:tr>
+      <w:tr>
+        <w:trPr>
+          <w:trHeight w:val="70"/>
+        </w:trPr>
+        <w:tc>
+          <w:tcPr>
+            <w:tcW w:w="1864" w:type="dxa"/>
+          </w:tcPr>
+          <w:p>
+            <w:pPr>
+              <w:jc w:val="center"/>
+            </w:pPr>
+            <w:r>
+              <w:t>Clase</w:t>
+            </w:r>
+          </w:p>
+        </w:tc>
+        <w:tc>
+          <w:tcPr>
+            <w:tcW w:w="1750" w:type="dxa"/>
+          </w:tcPr>
+          <w:p>
+            <w:r>
+              <w:t xml:space="preserve"> Método</w:t>
+            </w:r>
+          </w:p>
+        </w:tc>
+        <w:tc>
+          <w:tcPr>
+            <w:tcW w:w="1761" w:type="dxa"/>
+          </w:tcPr>
+          <w:p>
+            <w:r>
+              <w:t>Escenario</w:t>
+            </w:r>
+          </w:p>
+        </w:tc>
+        <w:tc>
+          <w:tcPr>
+            <w:tcW w:w="2033" w:type="dxa"/>
+          </w:tcPr>
+          <w:p>
+            <w:r>
+              <w:t>Valores de entrada</w:t>
+            </w:r>
+          </w:p>
+        </w:tc>
+        <w:tc>
+          <w:tcPr>
+            <w:tcW w:w="3678" w:type="dxa"/>
+          </w:tcPr>
+          <w:p>
+            <w:r>
+              <w:t>Resultado</w:t>
+            </w:r>
+          </w:p>
+        </w:tc>
+      </w:tr>
+      <w:tr>
+        <w:tc>
+          <w:tcPr>
+            <w:tcW w:w="1864" w:type="dxa"/>
+          </w:tcPr>
+          <w:p>
+            <w:proofErr w:type="spellStart"/>
+            <w:r>
+              <w:t>Edge</w:t>
+            </w:r>
+            <w:proofErr w:type="spellEnd"/>
+          </w:p>
+        </w:tc>
+        <w:tc>
+          <w:tcPr>
+            <w:tcW w:w="1750" w:type="dxa"/>
+          </w:tcPr>
+          <w:p>
+            <w:proofErr w:type="spellStart"/>
+            <w:r>
+              <w:t>getDestination</w:t>
+            </w:r>
+            <w:proofErr w:type="spellEnd"/>
+          </w:p>
+        </w:tc>
+        <w:tc>
+          <w:tcPr>
+            <w:tcW w:w="1761" w:type="dxa"/>
+          </w:tcPr>
+          <w:p>
+            <w:r>
+              <w:t>setupEscenarty1</w:t>
+            </w:r>
+          </w:p>
+        </w:tc>
+        <w:tc>
+          <w:tcPr>
+            <w:tcW w:w="2033" w:type="dxa"/>
+          </w:tcPr>
+          <w:p>
+            <w:proofErr w:type="spellStart"/>
+            <w:r>
+              <w:t>From</w:t>
+            </w:r>
+            <w:proofErr w:type="spellEnd"/>
+            <w:r>
+              <w:t xml:space="preserve"> </w:t>
+            </w:r>
+            <w:r>
+              <w:t>= p1</w:t>
+            </w:r>
+          </w:p>
+          <w:p>
+            <w:proofErr w:type="spellStart"/>
+            <w:r>
+              <w:t>Destination</w:t>
+            </w:r>
+            <w:proofErr w:type="spellEnd"/>
+            <w:r>
+              <w:t xml:space="preserve"> =</w:t>
+            </w:r>
+            <w:r>
+              <w:t xml:space="preserve"> </w:t>
+            </w:r>
+            <w:r>
+              <w:t>p2</w:t>
+            </w:r>
+          </w:p>
+          <w:p>
+            <w:proofErr w:type="spellStart"/>
+            <w:r>
+              <w:t>Cost</w:t>
+            </w:r>
+            <w:proofErr w:type="spellEnd"/>
+            <w:r>
               <w:t xml:space="preserve"> = 1.0</w:t>
             </w:r>
           </w:p>
@@ -13703,7 +14372,918 @@
           <w:tcPr>
             <w:tcW w:w="3678" w:type="dxa"/>
           </w:tcPr>
-          <w:p/>
+          <w:p>
+            <w:r>
+              <w:rPr>
+                <w:u w:val="single"/>
+              </w:rPr>
+              <w:t xml:space="preserve">Retorna correctamente el valor del vértice </w:t>
+            </w:r>
+            <w:r>
+              <w:rPr>
+                <w:u w:val="single"/>
+              </w:rPr>
+              <w:t>de destino</w:t>
+            </w:r>
+            <w:r>
+              <w:rPr>
+                <w:u w:val="single"/>
+              </w:rPr>
+              <w:t>.</w:t>
+            </w:r>
+          </w:p>
+        </w:tc>
+      </w:tr>
+      <w:tr>
+        <w:trPr>
+          <w:trHeight w:val="611"/>
+        </w:trPr>
+        <w:tc>
+          <w:tcPr>
+            <w:tcW w:w="1864" w:type="dxa"/>
+          </w:tcPr>
+          <w:p>
+            <w:proofErr w:type="spellStart"/>
+            <w:r>
+              <w:t>Edge</w:t>
+            </w:r>
+            <w:proofErr w:type="spellEnd"/>
+          </w:p>
+        </w:tc>
+        <w:tc>
+          <w:tcPr>
+            <w:tcW w:w="1750" w:type="dxa"/>
+          </w:tcPr>
+          <w:p>
+            <w:proofErr w:type="spellStart"/>
+            <w:r>
+              <w:t>getDestination</w:t>
+            </w:r>
+            <w:proofErr w:type="spellEnd"/>
+          </w:p>
+        </w:tc>
+        <w:tc>
+          <w:tcPr>
+            <w:tcW w:w="1761" w:type="dxa"/>
+          </w:tcPr>
+          <w:p>
+            <w:r>
+              <w:t>setupEscenary2</w:t>
+            </w:r>
+          </w:p>
+        </w:tc>
+        <w:tc>
+          <w:tcPr>
+            <w:tcW w:w="2033" w:type="dxa"/>
+          </w:tcPr>
+          <w:p>
+            <w:proofErr w:type="spellStart"/>
+            <w:r>
+              <w:t>From</w:t>
+            </w:r>
+            <w:proofErr w:type="spellEnd"/>
+            <w:r>
+              <w:t xml:space="preserve"> </w:t>
+            </w:r>
+            <w:r>
+              <w:t>= p4</w:t>
+            </w:r>
+          </w:p>
+          <w:p>
+            <w:proofErr w:type="spellStart"/>
+            <w:r>
+              <w:t>Destination</w:t>
+            </w:r>
+            <w:proofErr w:type="spellEnd"/>
+            <w:r>
+              <w:t xml:space="preserve"> </w:t>
+            </w:r>
+            <w:r>
+              <w:t>= p1</w:t>
+            </w:r>
+            <w:r>
+              <w:t>;</w:t>
+            </w:r>
+          </w:p>
+          <w:p>
+            <w:proofErr w:type="spellStart"/>
+            <w:r>
+              <w:t>Cost</w:t>
+            </w:r>
+            <w:proofErr w:type="spellEnd"/>
+            <w:r>
+              <w:t xml:space="preserve"> = </w:t>
+            </w:r>
+            <w:r>
+              <w:t>4</w:t>
+            </w:r>
+            <w:r>
+              <w:t>.0</w:t>
+            </w:r>
+          </w:p>
+          <w:p>
+            <w:pPr>
+              <w:rPr>
+                <w:u w:val="single"/>
+              </w:rPr>
+            </w:pPr>
+            <w:proofErr w:type="spellStart"/>
+            <w:r>
+              <w:t>Direct</w:t>
+            </w:r>
+            <w:proofErr w:type="spellEnd"/>
+            <w:r>
+              <w:t xml:space="preserve"> = </w:t>
+            </w:r>
+            <w:r>
+              <w:t>true</w:t>
+            </w:r>
+          </w:p>
+          <w:p>
+            <w:proofErr w:type="spellStart"/>
+            <w:r>
+              <w:t>Value</w:t>
+            </w:r>
+            <w:proofErr w:type="spellEnd"/>
+            <w:r>
+              <w:t xml:space="preserve"> = </w:t>
+            </w:r>
+            <w:r>
+              <w:t>4</w:t>
+            </w:r>
+            <w:r>
+              <w:t>.0</w:t>
+            </w:r>
+          </w:p>
+        </w:tc>
+        <w:tc>
+          <w:tcPr>
+            <w:tcW w:w="3678" w:type="dxa"/>
+          </w:tcPr>
+          <w:p>
+            <w:r>
+              <w:rPr>
+                <w:u w:val="single"/>
+              </w:rPr>
+              <w:t xml:space="preserve">Retorna correctamente el valor del vértice </w:t>
+            </w:r>
+            <w:r>
+              <w:rPr>
+                <w:u w:val="single"/>
+              </w:rPr>
+              <w:t>de destino</w:t>
+            </w:r>
+            <w:r>
+              <w:rPr>
+                <w:u w:val="single"/>
+              </w:rPr>
+              <w:t>.</w:t>
+            </w:r>
+          </w:p>
+        </w:tc>
+      </w:tr>
+    </w:tbl>
+    <w:p>
+      <w:pPr>
+        <w:ind w:right="-1085"/>
+        <w:jc w:val="both"/>
+      </w:pPr>
+    </w:p>
+    <w:tbl>
+      <w:tblPr>
+        <w:tblStyle w:val="Tablaconcuadrcula"/>
+        <w:tblW w:w="11086" w:type="dxa"/>
+        <w:tblInd w:w="-1168" w:type="dxa"/>
+        <w:tblLook w:val="04A0" w:firstRow="1" w:lastRow="0" w:firstColumn="1" w:lastColumn="0" w:noHBand="0" w:noVBand="1"/>
+      </w:tblPr>
+      <w:tblGrid>
+        <w:gridCol w:w="1864"/>
+        <w:gridCol w:w="1750"/>
+        <w:gridCol w:w="1761"/>
+        <w:gridCol w:w="2033"/>
+        <w:gridCol w:w="3678"/>
+      </w:tblGrid>
+      <w:tr>
+        <w:tc>
+          <w:tcPr>
+            <w:tcW w:w="11086" w:type="dxa"/>
+            <w:gridSpan w:val="5"/>
+          </w:tcPr>
+          <w:p>
+            <w:pPr>
+              <w:rPr>
+                <w:u w:val="single"/>
+              </w:rPr>
+            </w:pPr>
+            <w:r>
+              <w:t xml:space="preserve">Objetivo: Verifica que el método </w:t>
+            </w:r>
+            <w:proofErr w:type="spellStart"/>
+            <w:r>
+              <w:t>isDirected</w:t>
+            </w:r>
+            <w:proofErr w:type="spellEnd"/>
+            <w:r>
+              <w:t xml:space="preserve"> devuelve </w:t>
+            </w:r>
+            <w:r>
+              <w:t>el valor de verdad si el vértice es o no dirigido.</w:t>
+            </w:r>
+          </w:p>
+        </w:tc>
+      </w:tr>
+      <w:tr>
+        <w:trPr>
+          <w:trHeight w:val="70"/>
+        </w:trPr>
+        <w:tc>
+          <w:tcPr>
+            <w:tcW w:w="1864" w:type="dxa"/>
+          </w:tcPr>
+          <w:p>
+            <w:pPr>
+              <w:jc w:val="center"/>
+            </w:pPr>
+            <w:r>
+              <w:t>Clase</w:t>
+            </w:r>
+          </w:p>
+        </w:tc>
+        <w:tc>
+          <w:tcPr>
+            <w:tcW w:w="1750" w:type="dxa"/>
+          </w:tcPr>
+          <w:p>
+            <w:r>
+              <w:t xml:space="preserve"> Método</w:t>
+            </w:r>
+          </w:p>
+        </w:tc>
+        <w:tc>
+          <w:tcPr>
+            <w:tcW w:w="1761" w:type="dxa"/>
+          </w:tcPr>
+          <w:p>
+            <w:r>
+              <w:t>Escenario</w:t>
+            </w:r>
+          </w:p>
+        </w:tc>
+        <w:tc>
+          <w:tcPr>
+            <w:tcW w:w="2033" w:type="dxa"/>
+          </w:tcPr>
+          <w:p>
+            <w:r>
+              <w:t>Valores de entrada</w:t>
+            </w:r>
+          </w:p>
+        </w:tc>
+        <w:tc>
+          <w:tcPr>
+            <w:tcW w:w="3678" w:type="dxa"/>
+          </w:tcPr>
+          <w:p>
+            <w:r>
+              <w:t>Resultado</w:t>
+            </w:r>
+          </w:p>
+        </w:tc>
+      </w:tr>
+      <w:tr>
+        <w:tc>
+          <w:tcPr>
+            <w:tcW w:w="1864" w:type="dxa"/>
+          </w:tcPr>
+          <w:p>
+            <w:proofErr w:type="spellStart"/>
+            <w:r>
+              <w:t>Edge</w:t>
+            </w:r>
+            <w:proofErr w:type="spellEnd"/>
+          </w:p>
+        </w:tc>
+        <w:tc>
+          <w:tcPr>
+            <w:tcW w:w="1750" w:type="dxa"/>
+          </w:tcPr>
+          <w:p>
+            <w:proofErr w:type="spellStart"/>
+            <w:r>
+              <w:t>getDestination</w:t>
+            </w:r>
+            <w:proofErr w:type="spellEnd"/>
+          </w:p>
+        </w:tc>
+        <w:tc>
+          <w:tcPr>
+            <w:tcW w:w="1761" w:type="dxa"/>
+          </w:tcPr>
+          <w:p>
+            <w:r>
+              <w:t>setupEscenarty1</w:t>
+            </w:r>
+          </w:p>
+        </w:tc>
+        <w:tc>
+          <w:tcPr>
+            <w:tcW w:w="2033" w:type="dxa"/>
+          </w:tcPr>
+          <w:p>
+            <w:proofErr w:type="spellStart"/>
+            <w:r>
+              <w:t>From</w:t>
+            </w:r>
+            <w:proofErr w:type="spellEnd"/>
+            <w:r>
+              <w:t xml:space="preserve"> </w:t>
+            </w:r>
+            <w:r>
+              <w:t>= p1</w:t>
+            </w:r>
+          </w:p>
+          <w:p>
+            <w:proofErr w:type="spellStart"/>
+            <w:r>
+              <w:t>Destination</w:t>
+            </w:r>
+            <w:proofErr w:type="spellEnd"/>
+            <w:r>
+              <w:t xml:space="preserve"> =</w:t>
+            </w:r>
+            <w:r>
+              <w:t xml:space="preserve"> </w:t>
+            </w:r>
+            <w:r>
+              <w:t>p2</w:t>
+            </w:r>
+          </w:p>
+          <w:p>
+            <w:proofErr w:type="spellStart"/>
+            <w:r>
+              <w:t>Cost</w:t>
+            </w:r>
+            <w:proofErr w:type="spellEnd"/>
+            <w:r>
+              <w:t xml:space="preserve"> = 1.0</w:t>
+            </w:r>
+          </w:p>
+          <w:p>
+            <w:proofErr w:type="spellStart"/>
+            <w:r>
+              <w:t>Direct</w:t>
+            </w:r>
+            <w:proofErr w:type="spellEnd"/>
+            <w:r>
+              <w:t xml:space="preserve"> = false</w:t>
+            </w:r>
+          </w:p>
+          <w:p>
+            <w:proofErr w:type="spellStart"/>
+            <w:r>
+              <w:t>Value</w:t>
+            </w:r>
+            <w:proofErr w:type="spellEnd"/>
+            <w:r>
+              <w:t xml:space="preserve"> = 1.0</w:t>
+            </w:r>
+          </w:p>
+        </w:tc>
+        <w:tc>
+          <w:tcPr>
+            <w:tcW w:w="3678" w:type="dxa"/>
+          </w:tcPr>
+          <w:p>
+            <w:pPr>
+              <w:rPr>
+                <w:u w:val="single"/>
+              </w:rPr>
+            </w:pPr>
+            <w:r>
+              <w:rPr>
+                <w:u w:val="single"/>
+              </w:rPr>
+              <w:t>False</w:t>
+            </w:r>
+          </w:p>
+          <w:p>
+            <w:r>
+              <w:t>La arista no es dirigida.</w:t>
+            </w:r>
+          </w:p>
+        </w:tc>
+      </w:tr>
+      <w:tr>
+        <w:trPr>
+          <w:trHeight w:val="611"/>
+        </w:trPr>
+        <w:tc>
+          <w:tcPr>
+            <w:tcW w:w="1864" w:type="dxa"/>
+          </w:tcPr>
+          <w:p>
+            <w:proofErr w:type="spellStart"/>
+            <w:r>
+              <w:lastRenderedPageBreak/>
+              <w:t>Edge</w:t>
+            </w:r>
+            <w:proofErr w:type="spellEnd"/>
+          </w:p>
+        </w:tc>
+        <w:tc>
+          <w:tcPr>
+            <w:tcW w:w="1750" w:type="dxa"/>
+          </w:tcPr>
+          <w:p>
+            <w:proofErr w:type="spellStart"/>
+            <w:r>
+              <w:t>getDestination</w:t>
+            </w:r>
+            <w:proofErr w:type="spellEnd"/>
+          </w:p>
+        </w:tc>
+        <w:tc>
+          <w:tcPr>
+            <w:tcW w:w="1761" w:type="dxa"/>
+          </w:tcPr>
+          <w:p>
+            <w:r>
+              <w:t>setupEscenary2</w:t>
+            </w:r>
+          </w:p>
+        </w:tc>
+        <w:tc>
+          <w:tcPr>
+            <w:tcW w:w="2033" w:type="dxa"/>
+          </w:tcPr>
+          <w:p>
+            <w:proofErr w:type="spellStart"/>
+            <w:r>
+              <w:t>From</w:t>
+            </w:r>
+            <w:proofErr w:type="spellEnd"/>
+            <w:r>
+              <w:t xml:space="preserve"> </w:t>
+            </w:r>
+            <w:r>
+              <w:t>= p4</w:t>
+            </w:r>
+          </w:p>
+          <w:p>
+            <w:proofErr w:type="spellStart"/>
+            <w:r>
+              <w:t>Destination</w:t>
+            </w:r>
+            <w:proofErr w:type="spellEnd"/>
+            <w:r>
+              <w:t xml:space="preserve"> </w:t>
+            </w:r>
+            <w:r>
+              <w:t>= p1</w:t>
+            </w:r>
+            <w:r>
+              <w:t>;</w:t>
+            </w:r>
+          </w:p>
+          <w:p>
+            <w:proofErr w:type="spellStart"/>
+            <w:r>
+              <w:t>Cost</w:t>
+            </w:r>
+            <w:proofErr w:type="spellEnd"/>
+            <w:r>
+              <w:t xml:space="preserve"> = </w:t>
+            </w:r>
+            <w:r>
+              <w:t>4</w:t>
+            </w:r>
+            <w:r>
+              <w:t>.0</w:t>
+            </w:r>
+          </w:p>
+          <w:p>
+            <w:pPr>
+              <w:rPr>
+                <w:u w:val="single"/>
+              </w:rPr>
+            </w:pPr>
+            <w:proofErr w:type="spellStart"/>
+            <w:r>
+              <w:t>Direct</w:t>
+            </w:r>
+            <w:proofErr w:type="spellEnd"/>
+            <w:r>
+              <w:t xml:space="preserve"> = </w:t>
+            </w:r>
+            <w:r>
+              <w:t>true</w:t>
+            </w:r>
+            <w:r>
+              <w:rPr>
+                <w:u w:val="single"/>
+              </w:rPr>
+              <w:t>s</w:t>
+            </w:r>
+          </w:p>
+          <w:p>
+            <w:proofErr w:type="spellStart"/>
+            <w:r>
+              <w:t>Value</w:t>
+            </w:r>
+            <w:proofErr w:type="spellEnd"/>
+            <w:r>
+              <w:t xml:space="preserve"> = </w:t>
+            </w:r>
+            <w:r>
+              <w:t>4</w:t>
+            </w:r>
+            <w:r>
+              <w:t>.0</w:t>
+            </w:r>
+          </w:p>
+        </w:tc>
+        <w:tc>
+          <w:tcPr>
+            <w:tcW w:w="3678" w:type="dxa"/>
+          </w:tcPr>
+          <w:p>
+            <w:pPr>
+              <w:rPr>
+                <w:u w:val="single"/>
+              </w:rPr>
+            </w:pPr>
+            <w:r>
+              <w:rPr>
+                <w:u w:val="single"/>
+              </w:rPr>
+              <w:t>True</w:t>
+            </w:r>
+          </w:p>
+          <w:p>
+            <w:r>
+              <w:t>La arista es dirigida</w:t>
+            </w:r>
+          </w:p>
+        </w:tc>
+      </w:tr>
+    </w:tbl>
+    <w:p>
+      <w:pPr>
+        <w:ind w:right="-1085"/>
+        <w:jc w:val="both"/>
+      </w:pPr>
+    </w:p>
+    <w:tbl>
+      <w:tblPr>
+        <w:tblStyle w:val="Tablaconcuadrcula"/>
+        <w:tblW w:w="11086" w:type="dxa"/>
+        <w:tblInd w:w="-1168" w:type="dxa"/>
+        <w:tblLook w:val="04A0" w:firstRow="1" w:lastRow="0" w:firstColumn="1" w:lastColumn="0" w:noHBand="0" w:noVBand="1"/>
+      </w:tblPr>
+      <w:tblGrid>
+        <w:gridCol w:w="1864"/>
+        <w:gridCol w:w="1750"/>
+        <w:gridCol w:w="1761"/>
+        <w:gridCol w:w="2033"/>
+        <w:gridCol w:w="3678"/>
+      </w:tblGrid>
+      <w:tr>
+        <w:tc>
+          <w:tcPr>
+            <w:tcW w:w="11086" w:type="dxa"/>
+            <w:gridSpan w:val="5"/>
+          </w:tcPr>
+          <w:p>
+            <w:r>
+              <w:t xml:space="preserve">Objetivo: Verifica que el método </w:t>
+            </w:r>
+            <w:proofErr w:type="spellStart"/>
+            <w:r>
+              <w:t>getCost</w:t>
+            </w:r>
+            <w:proofErr w:type="spellEnd"/>
+            <w:r>
+              <w:t xml:space="preserve"> devuelve </w:t>
+            </w:r>
+            <w:r>
+              <w:t>el costo de ir de un vértice a otro.</w:t>
+            </w:r>
+          </w:p>
+        </w:tc>
+      </w:tr>
+      <w:tr>
+        <w:trPr>
+          <w:trHeight w:val="70"/>
+        </w:trPr>
+        <w:tc>
+          <w:tcPr>
+            <w:tcW w:w="1864" w:type="dxa"/>
+          </w:tcPr>
+          <w:p>
+            <w:pPr>
+              <w:jc w:val="center"/>
+            </w:pPr>
+            <w:r>
+              <w:t>Clase</w:t>
+            </w:r>
+          </w:p>
+        </w:tc>
+        <w:tc>
+          <w:tcPr>
+            <w:tcW w:w="1750" w:type="dxa"/>
+          </w:tcPr>
+          <w:p>
+            <w:r>
+              <w:t xml:space="preserve"> Método</w:t>
+            </w:r>
+          </w:p>
+        </w:tc>
+        <w:tc>
+          <w:tcPr>
+            <w:tcW w:w="1761" w:type="dxa"/>
+          </w:tcPr>
+          <w:p>
+            <w:r>
+              <w:t>Escenario</w:t>
+            </w:r>
+          </w:p>
+        </w:tc>
+        <w:tc>
+          <w:tcPr>
+            <w:tcW w:w="2033" w:type="dxa"/>
+          </w:tcPr>
+          <w:p>
+            <w:r>
+              <w:t>Valores de entrada</w:t>
+            </w:r>
+          </w:p>
+        </w:tc>
+        <w:tc>
+          <w:tcPr>
+            <w:tcW w:w="3678" w:type="dxa"/>
+          </w:tcPr>
+          <w:p>
+            <w:r>
+              <w:t>Resultado</w:t>
+            </w:r>
+          </w:p>
+        </w:tc>
+      </w:tr>
+      <w:tr>
+        <w:tc>
+          <w:tcPr>
+            <w:tcW w:w="1864" w:type="dxa"/>
+          </w:tcPr>
+          <w:p>
+            <w:proofErr w:type="spellStart"/>
+            <w:r>
+              <w:t>Edge</w:t>
+            </w:r>
+            <w:proofErr w:type="spellEnd"/>
+          </w:p>
+        </w:tc>
+        <w:tc>
+          <w:tcPr>
+            <w:tcW w:w="1750" w:type="dxa"/>
+          </w:tcPr>
+          <w:p>
+            <w:proofErr w:type="spellStart"/>
+            <w:r>
+              <w:t>getCost</w:t>
+            </w:r>
+            <w:proofErr w:type="spellEnd"/>
+          </w:p>
+        </w:tc>
+        <w:tc>
+          <w:tcPr>
+            <w:tcW w:w="1761" w:type="dxa"/>
+          </w:tcPr>
+          <w:p>
+            <w:r>
+              <w:t>setupEscenarty1</w:t>
+            </w:r>
+          </w:p>
+        </w:tc>
+        <w:tc>
+          <w:tcPr>
+            <w:tcW w:w="2033" w:type="dxa"/>
+          </w:tcPr>
+          <w:p>
+            <w:proofErr w:type="spellStart"/>
+            <w:r>
+              <w:t>From</w:t>
+            </w:r>
+            <w:proofErr w:type="spellEnd"/>
+            <w:r>
+              <w:t xml:space="preserve"> </w:t>
+            </w:r>
+            <w:r>
+              <w:t>= p1</w:t>
+            </w:r>
+          </w:p>
+          <w:p>
+            <w:proofErr w:type="spellStart"/>
+            <w:r>
+              <w:t>Destination</w:t>
+            </w:r>
+            <w:proofErr w:type="spellEnd"/>
+            <w:r>
+              <w:t xml:space="preserve"> =</w:t>
+            </w:r>
+            <w:r>
+              <w:t xml:space="preserve"> </w:t>
+            </w:r>
+            <w:r>
+              <w:t>p2</w:t>
+            </w:r>
+          </w:p>
+          <w:p>
+            <w:proofErr w:type="spellStart"/>
+            <w:r>
+              <w:t>Cost</w:t>
+            </w:r>
+            <w:proofErr w:type="spellEnd"/>
+            <w:r>
+              <w:t xml:space="preserve"> = 1.0</w:t>
+            </w:r>
+          </w:p>
+          <w:p>
+            <w:proofErr w:type="spellStart"/>
+            <w:r>
+              <w:t>Direct</w:t>
+            </w:r>
+            <w:proofErr w:type="spellEnd"/>
+            <w:r>
+              <w:t xml:space="preserve"> = false</w:t>
+            </w:r>
+          </w:p>
+          <w:p>
+            <w:proofErr w:type="spellStart"/>
+            <w:r>
+              <w:t>Value</w:t>
+            </w:r>
+            <w:proofErr w:type="spellEnd"/>
+            <w:r>
+              <w:t xml:space="preserve"> = 1.0</w:t>
+            </w:r>
+          </w:p>
+        </w:tc>
+        <w:tc>
+          <w:tcPr>
+            <w:tcW w:w="3678" w:type="dxa"/>
+          </w:tcPr>
+          <w:p>
+            <w:r>
+              <w:rPr>
+                <w:u w:val="single"/>
+              </w:rPr>
+              <w:t>El costo de ir de p1 a p2 es 1.0</w:t>
+            </w:r>
+          </w:p>
+        </w:tc>
+      </w:tr>
+      <w:tr>
+        <w:trPr>
+          <w:trHeight w:val="611"/>
+        </w:trPr>
+        <w:tc>
+          <w:tcPr>
+            <w:tcW w:w="1864" w:type="dxa"/>
+          </w:tcPr>
+          <w:p>
+            <w:proofErr w:type="spellStart"/>
+            <w:r>
+              <w:t>Edge</w:t>
+            </w:r>
+            <w:proofErr w:type="spellEnd"/>
+          </w:p>
+        </w:tc>
+        <w:tc>
+          <w:tcPr>
+            <w:tcW w:w="1750" w:type="dxa"/>
+          </w:tcPr>
+          <w:p>
+            <w:proofErr w:type="spellStart"/>
+            <w:r>
+              <w:t>getCostt</w:t>
+            </w:r>
+            <w:proofErr w:type="spellEnd"/>
+          </w:p>
+        </w:tc>
+        <w:tc>
+          <w:tcPr>
+            <w:tcW w:w="1761" w:type="dxa"/>
+          </w:tcPr>
+          <w:p>
+            <w:r>
+              <w:t>setupEscenary2</w:t>
+            </w:r>
+          </w:p>
+        </w:tc>
+        <w:tc>
+          <w:tcPr>
+            <w:tcW w:w="2033" w:type="dxa"/>
+          </w:tcPr>
+          <w:p>
+            <w:proofErr w:type="spellStart"/>
+            <w:r>
+              <w:t>From</w:t>
+            </w:r>
+            <w:proofErr w:type="spellEnd"/>
+            <w:r>
+              <w:t xml:space="preserve"> </w:t>
+            </w:r>
+            <w:r>
+              <w:t>= p4</w:t>
+            </w:r>
+          </w:p>
+          <w:p>
+            <w:proofErr w:type="spellStart"/>
+            <w:r>
+              <w:t>Destination</w:t>
+            </w:r>
+            <w:proofErr w:type="spellEnd"/>
+            <w:r>
+              <w:t xml:space="preserve"> </w:t>
+            </w:r>
+            <w:r>
+              <w:t>= p1</w:t>
+            </w:r>
+            <w:r>
+              <w:t>;</w:t>
+            </w:r>
+          </w:p>
+          <w:p>
+            <w:proofErr w:type="spellStart"/>
+            <w:r>
+              <w:t>Cost</w:t>
+            </w:r>
+            <w:proofErr w:type="spellEnd"/>
+            <w:r>
+              <w:t xml:space="preserve"> = </w:t>
+            </w:r>
+            <w:r>
+              <w:t>4</w:t>
+            </w:r>
+            <w:r>
+              <w:t>.0</w:t>
+            </w:r>
+          </w:p>
+          <w:p>
+            <w:pPr>
+              <w:rPr>
+                <w:u w:val="single"/>
+              </w:rPr>
+            </w:pPr>
+            <w:proofErr w:type="spellStart"/>
+            <w:r>
+              <w:t>Direct</w:t>
+            </w:r>
+            <w:proofErr w:type="spellEnd"/>
+            <w:r>
+              <w:t xml:space="preserve"> = </w:t>
+            </w:r>
+            <w:r>
+              <w:t>true</w:t>
+            </w:r>
+            <w:r>
+              <w:rPr>
+                <w:u w:val="single"/>
+              </w:rPr>
+              <w:t>s</w:t>
+            </w:r>
+          </w:p>
+          <w:p>
+            <w:proofErr w:type="spellStart"/>
+            <w:r>
+              <w:t>Value</w:t>
+            </w:r>
+            <w:proofErr w:type="spellEnd"/>
+            <w:r>
+              <w:t xml:space="preserve"> = </w:t>
+            </w:r>
+            <w:r>
+              <w:t>4</w:t>
+            </w:r>
+            <w:r>
+              <w:t>.0</w:t>
+            </w:r>
+          </w:p>
+        </w:tc>
+        <w:tc>
+          <w:tcPr>
+            <w:tcW w:w="3678" w:type="dxa"/>
+          </w:tcPr>
+          <w:p>
+            <w:r>
+              <w:rPr>
+                <w:u w:val="single"/>
+              </w:rPr>
+              <w:t>El costo de ir de p4 a p1 es 4.0</w:t>
+            </w:r>
+            <w:bookmarkStart w:id="0" w:name="_GoBack"/>
+            <w:bookmarkEnd w:id="0"/>
+          </w:p>
         </w:tc>
       </w:tr>
     </w:tbl>
@@ -14171,7 +15751,6 @@
   <w:style w:type="character" w:default="1" w:styleId="Fuentedeprrafopredeter">
     <w:name w:val="Default Paragraph Font"/>
     <w:uiPriority w:val="1"/>
-    <w:semiHidden/>
     <w:unhideWhenUsed/>
   </w:style>
   <w:style w:type="table" w:default="1" w:styleId="Tablanormal">

</xml_diff>

<commit_message>
Se implementaron las pruebas de la clase methodGraph, vertex y Edge
</commit_message>
<xml_diff>
--- a/docs/Diseño de pruebas.docx
+++ b/docs/Diseño de pruebas.docx
@@ -15281,8 +15281,6 @@
               </w:rPr>
               <w:t>El costo de ir de p4 a p1 es 4.0</w:t>
             </w:r>
-            <w:bookmarkStart w:id="0" w:name="_GoBack"/>
-            <w:bookmarkEnd w:id="0"/>
           </w:p>
         </w:tc>
       </w:tr>
@@ -15292,6 +15290,718 @@
         <w:ind w:right="-1085"/>
         <w:jc w:val="both"/>
       </w:pPr>
+    </w:p>
+    <w:p>
+      <w:pPr>
+        <w:ind w:right="-1085"/>
+        <w:jc w:val="both"/>
+      </w:pPr>
+    </w:p>
+    <w:p>
+      <w:pPr>
+        <w:ind w:left="1416" w:firstLine="708"/>
+        <w:rPr>
+          <w:sz w:val="48"/>
+          <w:szCs w:val="48"/>
+        </w:rPr>
+      </w:pPr>
+      <w:r>
+        <w:rPr>
+          <w:sz w:val="48"/>
+          <w:szCs w:val="48"/>
+        </w:rPr>
+        <w:t xml:space="preserve">Clase </w:t>
+      </w:r>
+      <w:proofErr w:type="spellStart"/>
+      <w:r>
+        <w:rPr>
+          <w:sz w:val="48"/>
+          <w:szCs w:val="48"/>
+        </w:rPr>
+        <w:t>Vertex</w:t>
+      </w:r>
+      <w:proofErr w:type="spellEnd"/>
+    </w:p>
+    <w:tbl>
+      <w:tblPr>
+        <w:tblStyle w:val="Tablaconcuadrcula"/>
+        <w:tblW w:w="0" w:type="auto"/>
+        <w:tblInd w:w="-431" w:type="dxa"/>
+        <w:tblLook w:val="04A0" w:firstRow="1" w:lastRow="0" w:firstColumn="1" w:lastColumn="0" w:noHBand="0" w:noVBand="1"/>
+      </w:tblPr>
+      <w:tblGrid>
+        <w:gridCol w:w="2754"/>
+        <w:gridCol w:w="2370"/>
+        <w:gridCol w:w="4135"/>
+      </w:tblGrid>
+      <w:tr>
+        <w:tc>
+          <w:tcPr>
+            <w:tcW w:w="2846" w:type="dxa"/>
+          </w:tcPr>
+          <w:p>
+            <w:pPr>
+              <w:tabs>
+                <w:tab w:val="left" w:pos="8789"/>
+              </w:tabs>
+              <w:rPr>
+                <w:sz w:val="32"/>
+              </w:rPr>
+            </w:pPr>
+            <w:r>
+              <w:rPr>
+                <w:sz w:val="32"/>
+              </w:rPr>
+              <w:t xml:space="preserve">Nombre </w:t>
+            </w:r>
+          </w:p>
+        </w:tc>
+        <w:tc>
+          <w:tcPr>
+            <w:tcW w:w="2613" w:type="dxa"/>
+          </w:tcPr>
+          <w:p>
+            <w:pPr>
+              <w:tabs>
+                <w:tab w:val="left" w:pos="8789"/>
+              </w:tabs>
+              <w:rPr>
+                <w:sz w:val="32"/>
+              </w:rPr>
+            </w:pPr>
+            <w:r>
+              <w:rPr>
+                <w:sz w:val="32"/>
+              </w:rPr>
+              <w:t>Clase</w:t>
+            </w:r>
+          </w:p>
+        </w:tc>
+        <w:tc>
+          <w:tcPr>
+            <w:tcW w:w="4634" w:type="dxa"/>
+          </w:tcPr>
+          <w:p>
+            <w:pPr>
+              <w:tabs>
+                <w:tab w:val="left" w:pos="8789"/>
+              </w:tabs>
+              <w:rPr>
+                <w:sz w:val="32"/>
+              </w:rPr>
+            </w:pPr>
+            <w:r>
+              <w:rPr>
+                <w:sz w:val="32"/>
+              </w:rPr>
+              <w:t>Escenario</w:t>
+            </w:r>
+          </w:p>
+        </w:tc>
+      </w:tr>
+      <w:tr>
+        <w:trPr>
+          <w:trHeight w:val="1566"/>
+        </w:trPr>
+        <w:tc>
+          <w:tcPr>
+            <w:tcW w:w="2846" w:type="dxa"/>
+          </w:tcPr>
+          <w:p>
+            <w:pPr>
+              <w:tabs>
+                <w:tab w:val="left" w:pos="8789"/>
+              </w:tabs>
+              <w:rPr>
+                <w:sz w:val="32"/>
+              </w:rPr>
+            </w:pPr>
+            <w:r>
+              <w:rPr>
+                <w:sz w:val="32"/>
+              </w:rPr>
+              <w:t>setupEscenary1</w:t>
+            </w:r>
+          </w:p>
+        </w:tc>
+        <w:tc>
+          <w:tcPr>
+            <w:tcW w:w="2613" w:type="dxa"/>
+          </w:tcPr>
+          <w:p>
+            <w:pPr>
+              <w:tabs>
+                <w:tab w:val="left" w:pos="8789"/>
+              </w:tabs>
+              <w:rPr>
+                <w:sz w:val="32"/>
+              </w:rPr>
+            </w:pPr>
+            <w:proofErr w:type="spellStart"/>
+            <w:r>
+              <w:rPr>
+                <w:sz w:val="32"/>
+              </w:rPr>
+              <w:t>Vertex</w:t>
+            </w:r>
+            <w:proofErr w:type="spellEnd"/>
+          </w:p>
+        </w:tc>
+        <w:tc>
+          <w:tcPr>
+            <w:tcW w:w="4634" w:type="dxa"/>
+          </w:tcPr>
+          <w:p>
+            <w:pPr>
+              <w:tabs>
+                <w:tab w:val="left" w:pos="8789"/>
+              </w:tabs>
+            </w:pPr>
+            <w:proofErr w:type="spellStart"/>
+            <w:r>
+              <w:t>Value</w:t>
+            </w:r>
+            <w:proofErr w:type="spellEnd"/>
+            <w:r>
+              <w:t xml:space="preserve"> </w:t>
+            </w:r>
+            <w:r>
+              <w:t>= “V1”</w:t>
+            </w:r>
+          </w:p>
+          <w:p>
+            <w:pPr>
+              <w:tabs>
+                <w:tab w:val="left" w:pos="8789"/>
+              </w:tabs>
+              <w:rPr>
+                <w:sz w:val="32"/>
+              </w:rPr>
+            </w:pPr>
+          </w:p>
+        </w:tc>
+      </w:tr>
+      <w:tr>
+        <w:trPr>
+          <w:trHeight w:val="1566"/>
+        </w:trPr>
+        <w:tc>
+          <w:tcPr>
+            <w:tcW w:w="2846" w:type="dxa"/>
+          </w:tcPr>
+          <w:p>
+            <w:pPr>
+              <w:tabs>
+                <w:tab w:val="left" w:pos="8789"/>
+              </w:tabs>
+              <w:rPr>
+                <w:sz w:val="32"/>
+              </w:rPr>
+            </w:pPr>
+            <w:r>
+              <w:rPr>
+                <w:sz w:val="32"/>
+              </w:rPr>
+              <w:t>setupEscenary2</w:t>
+            </w:r>
+          </w:p>
+        </w:tc>
+        <w:tc>
+          <w:tcPr>
+            <w:tcW w:w="2613" w:type="dxa"/>
+          </w:tcPr>
+          <w:p>
+            <w:pPr>
+              <w:tabs>
+                <w:tab w:val="left" w:pos="8789"/>
+              </w:tabs>
+              <w:rPr>
+                <w:sz w:val="32"/>
+              </w:rPr>
+            </w:pPr>
+            <w:proofErr w:type="spellStart"/>
+            <w:r>
+              <w:rPr>
+                <w:sz w:val="32"/>
+              </w:rPr>
+              <w:t>Vertex</w:t>
+            </w:r>
+            <w:proofErr w:type="spellEnd"/>
+          </w:p>
+        </w:tc>
+        <w:tc>
+          <w:tcPr>
+            <w:tcW w:w="4634" w:type="dxa"/>
+          </w:tcPr>
+          <w:p>
+            <w:proofErr w:type="spellStart"/>
+            <w:r>
+              <w:t>Value</w:t>
+            </w:r>
+            <w:proofErr w:type="spellEnd"/>
+            <w:r>
+              <w:t xml:space="preserve"> = “V2”</w:t>
+            </w:r>
+          </w:p>
+        </w:tc>
+      </w:tr>
+    </w:tbl>
+    <w:p>
+      <w:pPr>
+        <w:ind w:right="-1085"/>
+      </w:pPr>
+    </w:p>
+    <w:tbl>
+      <w:tblPr>
+        <w:tblStyle w:val="Tablaconcuadrcula"/>
+        <w:tblW w:w="11086" w:type="dxa"/>
+        <w:tblInd w:w="-1168" w:type="dxa"/>
+        <w:tblLook w:val="04A0" w:firstRow="1" w:lastRow="0" w:firstColumn="1" w:lastColumn="0" w:noHBand="0" w:noVBand="1"/>
+      </w:tblPr>
+      <w:tblGrid>
+        <w:gridCol w:w="1864"/>
+        <w:gridCol w:w="1750"/>
+        <w:gridCol w:w="1761"/>
+        <w:gridCol w:w="2033"/>
+        <w:gridCol w:w="3678"/>
+      </w:tblGrid>
+      <w:tr>
+        <w:tc>
+          <w:tcPr>
+            <w:tcW w:w="11086" w:type="dxa"/>
+            <w:gridSpan w:val="5"/>
+          </w:tcPr>
+          <w:p>
+            <w:r>
+              <w:t xml:space="preserve">Objetivo: Verifica que el método </w:t>
+            </w:r>
+            <w:proofErr w:type="spellStart"/>
+            <w:r>
+              <w:t>getValue</w:t>
+            </w:r>
+            <w:proofErr w:type="spellEnd"/>
+            <w:r>
+              <w:t xml:space="preserve"> devuelve </w:t>
+            </w:r>
+            <w:r>
+              <w:t xml:space="preserve"> correctamente el valor del vértice.</w:t>
+            </w:r>
+          </w:p>
+        </w:tc>
+      </w:tr>
+      <w:tr>
+        <w:trPr>
+          <w:trHeight w:val="70"/>
+        </w:trPr>
+        <w:tc>
+          <w:tcPr>
+            <w:tcW w:w="1864" w:type="dxa"/>
+          </w:tcPr>
+          <w:p>
+            <w:pPr>
+              <w:jc w:val="center"/>
+            </w:pPr>
+            <w:r>
+              <w:t>Clase</w:t>
+            </w:r>
+          </w:p>
+        </w:tc>
+        <w:tc>
+          <w:tcPr>
+            <w:tcW w:w="1750" w:type="dxa"/>
+          </w:tcPr>
+          <w:p>
+            <w:r>
+              <w:t xml:space="preserve"> Método</w:t>
+            </w:r>
+          </w:p>
+        </w:tc>
+        <w:tc>
+          <w:tcPr>
+            <w:tcW w:w="1761" w:type="dxa"/>
+          </w:tcPr>
+          <w:p>
+            <w:r>
+              <w:t>Escenario</w:t>
+            </w:r>
+          </w:p>
+        </w:tc>
+        <w:tc>
+          <w:tcPr>
+            <w:tcW w:w="2033" w:type="dxa"/>
+          </w:tcPr>
+          <w:p>
+            <w:r>
+              <w:t>Valores de entrada</w:t>
+            </w:r>
+          </w:p>
+        </w:tc>
+        <w:tc>
+          <w:tcPr>
+            <w:tcW w:w="3678" w:type="dxa"/>
+          </w:tcPr>
+          <w:p>
+            <w:r>
+              <w:t>Resultado</w:t>
+            </w:r>
+          </w:p>
+        </w:tc>
+      </w:tr>
+      <w:tr>
+        <w:tc>
+          <w:tcPr>
+            <w:tcW w:w="1864" w:type="dxa"/>
+          </w:tcPr>
+          <w:p>
+            <w:proofErr w:type="spellStart"/>
+            <w:r>
+              <w:t>Vertex</w:t>
+            </w:r>
+            <w:proofErr w:type="spellEnd"/>
+          </w:p>
+        </w:tc>
+        <w:tc>
+          <w:tcPr>
+            <w:tcW w:w="1750" w:type="dxa"/>
+          </w:tcPr>
+          <w:p>
+            <w:proofErr w:type="spellStart"/>
+            <w:r>
+              <w:t>getValue</w:t>
+            </w:r>
+            <w:proofErr w:type="spellEnd"/>
+          </w:p>
+        </w:tc>
+        <w:tc>
+          <w:tcPr>
+            <w:tcW w:w="1761" w:type="dxa"/>
+          </w:tcPr>
+          <w:p>
+            <w:r>
+              <w:t>setupEscenarty1</w:t>
+            </w:r>
+          </w:p>
+        </w:tc>
+        <w:tc>
+          <w:tcPr>
+            <w:tcW w:w="2033" w:type="dxa"/>
+          </w:tcPr>
+          <w:p>
+            <w:proofErr w:type="spellStart"/>
+            <w:r>
+              <w:t>Value</w:t>
+            </w:r>
+            <w:proofErr w:type="spellEnd"/>
+            <w:r>
+              <w:t xml:space="preserve"> =”V1”</w:t>
+            </w:r>
+          </w:p>
+        </w:tc>
+        <w:tc>
+          <w:tcPr>
+            <w:tcW w:w="3678" w:type="dxa"/>
+          </w:tcPr>
+          <w:p>
+            <w:r>
+              <w:rPr>
+                <w:u w:val="single"/>
+              </w:rPr>
+              <w:t>Retorno el valor V1.</w:t>
+            </w:r>
+          </w:p>
+        </w:tc>
+      </w:tr>
+    </w:tbl>
+    <w:p>
+      <w:pPr>
+        <w:ind w:right="-1085"/>
+      </w:pPr>
+    </w:p>
+    <w:tbl>
+      <w:tblPr>
+        <w:tblStyle w:val="Tablaconcuadrcula"/>
+        <w:tblW w:w="11086" w:type="dxa"/>
+        <w:tblInd w:w="-1168" w:type="dxa"/>
+        <w:tblLook w:val="04A0" w:firstRow="1" w:lastRow="0" w:firstColumn="1" w:lastColumn="0" w:noHBand="0" w:noVBand="1"/>
+      </w:tblPr>
+      <w:tblGrid>
+        <w:gridCol w:w="1864"/>
+        <w:gridCol w:w="1750"/>
+        <w:gridCol w:w="1761"/>
+        <w:gridCol w:w="2033"/>
+        <w:gridCol w:w="3678"/>
+      </w:tblGrid>
+      <w:tr>
+        <w:tc>
+          <w:tcPr>
+            <w:tcW w:w="11086" w:type="dxa"/>
+            <w:gridSpan w:val="5"/>
+          </w:tcPr>
+          <w:p>
+            <w:r>
+              <w:t xml:space="preserve">Objetivo: Verifica que el método </w:t>
+            </w:r>
+            <w:proofErr w:type="spellStart"/>
+            <w:r>
+              <w:t>comparT</w:t>
+            </w:r>
+            <w:r>
+              <w:t>o</w:t>
+            </w:r>
+            <w:proofErr w:type="spellEnd"/>
+            <w:r>
+              <w:t xml:space="preserve"> revisa si dos vértices tiene el mismo valor.</w:t>
+            </w:r>
+            <w:r>
+              <w:t>.</w:t>
+            </w:r>
+          </w:p>
+        </w:tc>
+      </w:tr>
+      <w:tr>
+        <w:trPr>
+          <w:trHeight w:val="70"/>
+        </w:trPr>
+        <w:tc>
+          <w:tcPr>
+            <w:tcW w:w="1864" w:type="dxa"/>
+          </w:tcPr>
+          <w:p>
+            <w:pPr>
+              <w:jc w:val="center"/>
+            </w:pPr>
+            <w:r>
+              <w:t>Clase</w:t>
+            </w:r>
+          </w:p>
+        </w:tc>
+        <w:tc>
+          <w:tcPr>
+            <w:tcW w:w="1750" w:type="dxa"/>
+          </w:tcPr>
+          <w:p>
+            <w:r>
+              <w:t xml:space="preserve"> Método</w:t>
+            </w:r>
+          </w:p>
+        </w:tc>
+        <w:tc>
+          <w:tcPr>
+            <w:tcW w:w="1761" w:type="dxa"/>
+          </w:tcPr>
+          <w:p>
+            <w:r>
+              <w:t>Escenario</w:t>
+            </w:r>
+          </w:p>
+        </w:tc>
+        <w:tc>
+          <w:tcPr>
+            <w:tcW w:w="2033" w:type="dxa"/>
+          </w:tcPr>
+          <w:p>
+            <w:r>
+              <w:t>Valores de entrada</w:t>
+            </w:r>
+          </w:p>
+        </w:tc>
+        <w:tc>
+          <w:tcPr>
+            <w:tcW w:w="3678" w:type="dxa"/>
+          </w:tcPr>
+          <w:p>
+            <w:r>
+              <w:t>Resultado</w:t>
+            </w:r>
+          </w:p>
+        </w:tc>
+      </w:tr>
+      <w:tr>
+        <w:tc>
+          <w:tcPr>
+            <w:tcW w:w="1864" w:type="dxa"/>
+          </w:tcPr>
+          <w:p>
+            <w:proofErr w:type="spellStart"/>
+            <w:r>
+              <w:t>Vertex</w:t>
+            </w:r>
+            <w:proofErr w:type="spellEnd"/>
+          </w:p>
+        </w:tc>
+        <w:tc>
+          <w:tcPr>
+            <w:tcW w:w="1750" w:type="dxa"/>
+          </w:tcPr>
+          <w:p>
+            <w:proofErr w:type="spellStart"/>
+            <w:r>
+              <w:t>comparTo</w:t>
+            </w:r>
+            <w:proofErr w:type="spellEnd"/>
+          </w:p>
+        </w:tc>
+        <w:tc>
+          <w:tcPr>
+            <w:tcW w:w="1761" w:type="dxa"/>
+          </w:tcPr>
+          <w:p>
+            <w:r>
+              <w:t>setupEscenarty1</w:t>
+            </w:r>
+          </w:p>
+        </w:tc>
+        <w:tc>
+          <w:tcPr>
+            <w:tcW w:w="2033" w:type="dxa"/>
+          </w:tcPr>
+          <w:p>
+            <w:proofErr w:type="spellStart"/>
+            <w:r>
+              <w:t>Value</w:t>
+            </w:r>
+            <w:proofErr w:type="spellEnd"/>
+            <w:r>
+              <w:t xml:space="preserve"> </w:t>
+            </w:r>
+            <w:r>
+              <w:t>=” V</w:t>
+            </w:r>
+            <w:r>
+              <w:t>1</w:t>
+            </w:r>
+            <w:r>
+              <w:t>”</w:t>
+            </w:r>
+          </w:p>
+          <w:p>
+            <w:proofErr w:type="spellStart"/>
+            <w:r>
+              <w:lastRenderedPageBreak/>
+              <w:t>Value</w:t>
+            </w:r>
+            <w:proofErr w:type="spellEnd"/>
+            <w:r>
+              <w:t xml:space="preserve"> = “V2”</w:t>
+            </w:r>
+          </w:p>
+        </w:tc>
+        <w:tc>
+          <w:tcPr>
+            <w:tcW w:w="3678" w:type="dxa"/>
+          </w:tcPr>
+          <w:p>
+            <w:r>
+              <w:lastRenderedPageBreak/>
+              <w:t xml:space="preserve">Los </w:t>
+            </w:r>
+            <w:proofErr w:type="spellStart"/>
+            <w:r>
+              <w:t>vertices</w:t>
+            </w:r>
+            <w:proofErr w:type="spellEnd"/>
+            <w:r>
+              <w:t xml:space="preserve"> son distintos.</w:t>
+            </w:r>
+          </w:p>
+        </w:tc>
+      </w:tr>
+      <w:tr>
+        <w:tc>
+          <w:tcPr>
+            <w:tcW w:w="1864" w:type="dxa"/>
+          </w:tcPr>
+          <w:p>
+            <w:proofErr w:type="spellStart"/>
+            <w:r>
+              <w:t>Vertex</w:t>
+            </w:r>
+            <w:proofErr w:type="spellEnd"/>
+          </w:p>
+        </w:tc>
+        <w:tc>
+          <w:tcPr>
+            <w:tcW w:w="1750" w:type="dxa"/>
+          </w:tcPr>
+          <w:p>
+            <w:proofErr w:type="spellStart"/>
+            <w:r>
+              <w:t>comparTo</w:t>
+            </w:r>
+            <w:proofErr w:type="spellEnd"/>
+          </w:p>
+        </w:tc>
+        <w:tc>
+          <w:tcPr>
+            <w:tcW w:w="1761" w:type="dxa"/>
+          </w:tcPr>
+          <w:p>
+            <w:r>
+              <w:t>setupEscenarty1</w:t>
+            </w:r>
+          </w:p>
+        </w:tc>
+        <w:tc>
+          <w:tcPr>
+            <w:tcW w:w="2033" w:type="dxa"/>
+          </w:tcPr>
+          <w:p>
+            <w:proofErr w:type="spellStart"/>
+            <w:r>
+              <w:t>Value</w:t>
+            </w:r>
+            <w:proofErr w:type="spellEnd"/>
+            <w:r>
+              <w:t xml:space="preserve"> </w:t>
+            </w:r>
+            <w:r>
+              <w:t>=” V</w:t>
+            </w:r>
+            <w:r>
+              <w:t>1”</w:t>
+            </w:r>
+          </w:p>
+          <w:p>
+            <w:proofErr w:type="spellStart"/>
+            <w:r>
+              <w:t>Value</w:t>
+            </w:r>
+            <w:proofErr w:type="spellEnd"/>
+            <w:r>
+              <w:t xml:space="preserve"> = “V1”</w:t>
+            </w:r>
+          </w:p>
+        </w:tc>
+        <w:tc>
+          <w:tcPr>
+            <w:tcW w:w="3678" w:type="dxa"/>
+          </w:tcPr>
+          <w:p>
+            <w:r>
+              <w:t>Retorna 0,por tanto los</w:t>
+            </w:r>
+            <w:r>
+              <w:t xml:space="preserve"> </w:t>
+            </w:r>
+            <w:r>
+              <w:t>vértices</w:t>
+            </w:r>
+            <w:r>
+              <w:t xml:space="preserve"> son </w:t>
+            </w:r>
+            <w:r>
+              <w:t>iguales</w:t>
+            </w:r>
+          </w:p>
+        </w:tc>
+      </w:tr>
+    </w:tbl>
+    <w:p>
+      <w:pPr>
+        <w:ind w:right="-1085"/>
+      </w:pPr>
+      <w:bookmarkStart w:id="0" w:name="_GoBack"/>
+      <w:bookmarkEnd w:id="0"/>
     </w:p>
     <w:sectPr>
       <w:pgSz w:w="12240" w:h="15840"/>

</xml_diff>